<commit_message>
removed covor from docx
</commit_message>
<xml_diff>
--- a/Project_Report.docx
+++ b/Project_Report.docx
@@ -4,898 +4,58 @@
   <w:body>
     <w:p>
       <w:pPr>
-        <w:pStyle w:val="Normal"/>
-        <w:bidi w:val="1"/>
-        <w:spacing w:lineRule="auto" w:line="276" w:before="0" w:after="200"/>
-        <w:jc w:val="left"/>
-        <w:rPr/>
-      </w:pPr>
-      <w:r>
-        <w:rPr>
-          <w:rtl w:val="true"/>
-        </w:rPr>
-        <w:drawing>
-          <wp:anchor behindDoc="1" distT="0" distB="0" distL="0" distR="0" simplePos="0" locked="0" layoutInCell="0" allowOverlap="1" relativeHeight="2">
-            <wp:simplePos x="0" y="0"/>
-            <wp:positionH relativeFrom="margin">
-              <wp:posOffset>4752340</wp:posOffset>
-            </wp:positionH>
-            <wp:positionV relativeFrom="margin">
-              <wp:posOffset>-643255</wp:posOffset>
-            </wp:positionV>
-            <wp:extent cx="1283335" cy="1104900"/>
-            <wp:effectExtent l="0" t="0" r="0" b="0"/>
-            <wp:wrapNone/>
-            <wp:docPr id="1" name="Picture 2" descr=""/>
-            <wp:cNvGraphicFramePr>
-              <a:graphicFrameLocks xmlns:a="http://schemas.openxmlformats.org/drawingml/2006/main" noChangeAspect="1"/>
-            </wp:cNvGraphicFramePr>
-            <a:graphic xmlns:a="http://schemas.openxmlformats.org/drawingml/2006/main">
-              <a:graphicData uri="http://schemas.openxmlformats.org/drawingml/2006/picture">
-                <pic:pic xmlns:pic="http://schemas.openxmlformats.org/drawingml/2006/picture">
-                  <pic:nvPicPr>
-                    <pic:cNvPr id="1" name="Picture 2" descr=""/>
-                    <pic:cNvPicPr>
-                      <a:picLocks noChangeAspect="1" noChangeArrowheads="1"/>
-                    </pic:cNvPicPr>
-                  </pic:nvPicPr>
-                  <pic:blipFill>
-                    <a:blip r:embed="rId2"/>
-                    <a:stretch>
-                      <a:fillRect/>
-                    </a:stretch>
-                  </pic:blipFill>
-                  <pic:spPr bwMode="auto">
-                    <a:xfrm>
-                      <a:off x="0" y="0"/>
-                      <a:ext cx="1283335" cy="1104900"/>
-                    </a:xfrm>
-                    <a:prstGeom prst="rect">
-                      <a:avLst/>
-                    </a:prstGeom>
-                  </pic:spPr>
-                </pic:pic>
-              </a:graphicData>
-            </a:graphic>
-          </wp:anchor>
-        </w:drawing>
-        <w:drawing>
-          <wp:anchor behindDoc="0" distT="0" distB="0" distL="114300" distR="114300" simplePos="0" locked="0" layoutInCell="0" allowOverlap="1" relativeHeight="3">
-            <wp:simplePos x="0" y="0"/>
-            <wp:positionH relativeFrom="margin">
-              <wp:posOffset>-552450</wp:posOffset>
-            </wp:positionH>
-            <wp:positionV relativeFrom="margin">
-              <wp:posOffset>-573405</wp:posOffset>
-            </wp:positionV>
-            <wp:extent cx="1486535" cy="1296035"/>
-            <wp:effectExtent l="0" t="0" r="0" b="0"/>
-            <wp:wrapSquare wrapText="bothSides"/>
-            <wp:docPr id="2" name="Picture 3" descr=""/>
-            <wp:cNvGraphicFramePr>
-              <a:graphicFrameLocks xmlns:a="http://schemas.openxmlformats.org/drawingml/2006/main" noChangeAspect="1"/>
-            </wp:cNvGraphicFramePr>
-            <a:graphic xmlns:a="http://schemas.openxmlformats.org/drawingml/2006/main">
-              <a:graphicData uri="http://schemas.openxmlformats.org/drawingml/2006/picture">
-                <pic:pic xmlns:pic="http://schemas.openxmlformats.org/drawingml/2006/picture">
-                  <pic:nvPicPr>
-                    <pic:cNvPr id="2" name="Picture 3" descr=""/>
-                    <pic:cNvPicPr>
-                      <a:picLocks noChangeAspect="1" noChangeArrowheads="1"/>
-                    </pic:cNvPicPr>
-                  </pic:nvPicPr>
-                  <pic:blipFill>
-                    <a:blip r:embed="rId3"/>
-                    <a:stretch>
-                      <a:fillRect/>
-                    </a:stretch>
-                  </pic:blipFill>
-                  <pic:spPr bwMode="auto">
-                    <a:xfrm>
-                      <a:off x="0" y="0"/>
-                      <a:ext cx="1486535" cy="1296035"/>
-                    </a:xfrm>
-                    <a:prstGeom prst="rect">
-                      <a:avLst/>
-                    </a:prstGeom>
-                  </pic:spPr>
-                </pic:pic>
-              </a:graphicData>
-            </a:graphic>
-          </wp:anchor>
-        </w:drawing>
-      </w:r>
-    </w:p>
-    <w:p>
-      <w:pPr>
-        <w:pStyle w:val="Normal"/>
-        <w:bidi w:val="1"/>
-        <w:spacing w:lineRule="auto" w:line="276" w:before="0" w:after="200"/>
-        <w:jc w:val="left"/>
-        <w:rPr/>
-      </w:pPr>
-      <w:r>
-        <w:rPr>
-          <w:rtl w:val="true"/>
-        </w:rPr>
-      </w:r>
-    </w:p>
-    <w:p>
-      <w:pPr>
-        <w:pStyle w:val="Normal"/>
-        <w:bidi w:val="1"/>
-        <w:spacing w:lineRule="auto" w:line="276" w:before="0" w:after="200"/>
-        <w:jc w:val="left"/>
-        <w:rPr/>
-      </w:pPr>
-      <w:r>
-        <w:rPr>
-          <w:rtl w:val="true"/>
-        </w:rPr>
-      </w:r>
-    </w:p>
-    <w:p>
-      <w:pPr>
-        <w:pStyle w:val="Normal"/>
-        <w:bidi w:val="1"/>
-        <w:spacing w:lineRule="auto" w:line="276" w:before="0" w:after="200"/>
-        <w:jc w:val="left"/>
-        <w:rPr>
-          <w:b/>
-          <w:bCs/>
-          <w:sz w:val="52"/>
-          <w:szCs w:val="52"/>
-          <w:lang w:bidi="ar-EG"/>
-        </w:rPr>
-      </w:pPr>
-      <w:r>
-        <w:rPr>
-          <w:b/>
-          <w:bCs/>
-          <w:sz w:val="52"/>
-          <w:szCs w:val="52"/>
-          <w:rtl w:val="true"/>
-          <w:lang w:bidi="ar-EG"/>
-        </w:rPr>
-      </w:r>
-    </w:p>
-    <w:p>
-      <w:pPr>
-        <w:pStyle w:val="Normal"/>
-        <w:bidi w:val="1"/>
-        <w:spacing w:lineRule="auto" w:line="276" w:before="0" w:after="200"/>
-        <w:jc w:val="left"/>
-        <w:rPr>
-          <w:b/>
-          <w:bCs/>
-          <w:sz w:val="52"/>
-          <w:szCs w:val="52"/>
-          <w:lang w:bidi="ar-EG"/>
-        </w:rPr>
-      </w:pPr>
-      <w:r>
-        <w:rPr>
-          <w:b/>
-          <w:bCs/>
-          <w:sz w:val="52"/>
-          <w:szCs w:val="52"/>
-          <w:rtl w:val="true"/>
-          <w:lang w:bidi="ar-EG"/>
-        </w:rPr>
-        <w:drawing>
-          <wp:anchor behindDoc="0" distT="0" distB="0" distL="114300" distR="114300" simplePos="0" locked="0" layoutInCell="0" allowOverlap="1" relativeHeight="4">
-            <wp:simplePos x="0" y="0"/>
-            <wp:positionH relativeFrom="margin">
-              <wp:posOffset>4477385</wp:posOffset>
-            </wp:positionH>
-            <wp:positionV relativeFrom="margin">
-              <wp:posOffset>586740</wp:posOffset>
-            </wp:positionV>
-            <wp:extent cx="1978660" cy="463550"/>
-            <wp:effectExtent l="0" t="0" r="0" b="0"/>
-            <wp:wrapSquare wrapText="bothSides"/>
-            <wp:docPr id="3" name="Picture 1" descr=""/>
-            <wp:cNvGraphicFramePr>
-              <a:graphicFrameLocks xmlns:a="http://schemas.openxmlformats.org/drawingml/2006/main" noChangeAspect="1"/>
-            </wp:cNvGraphicFramePr>
-            <a:graphic xmlns:a="http://schemas.openxmlformats.org/drawingml/2006/main">
-              <a:graphicData uri="http://schemas.openxmlformats.org/drawingml/2006/picture">
-                <pic:pic xmlns:pic="http://schemas.openxmlformats.org/drawingml/2006/picture">
-                  <pic:nvPicPr>
-                    <pic:cNvPr id="3" name="Picture 1" descr=""/>
-                    <pic:cNvPicPr>
-                      <a:picLocks noChangeAspect="1" noChangeArrowheads="1"/>
-                    </pic:cNvPicPr>
-                  </pic:nvPicPr>
-                  <pic:blipFill>
-                    <a:blip r:embed="rId4"/>
-                    <a:srcRect l="0" t="0" r="0" b="47364"/>
-                    <a:stretch>
-                      <a:fillRect/>
-                    </a:stretch>
-                  </pic:blipFill>
-                  <pic:spPr bwMode="auto">
-                    <a:xfrm>
-                      <a:off x="0" y="0"/>
-                      <a:ext cx="1978660" cy="463550"/>
-                    </a:xfrm>
-                    <a:prstGeom prst="rect">
-                      <a:avLst/>
-                    </a:prstGeom>
-                  </pic:spPr>
-                </pic:pic>
-              </a:graphicData>
-            </a:graphic>
-          </wp:anchor>
-        </w:drawing>
-      </w:r>
-    </w:p>
-    <w:p>
-      <w:pPr>
         <w:pStyle w:val="Heading1"/>
         <w:numPr>
           <w:ilvl w:val="0"/>
-          <w:numId w:val="1"/>
-        </w:numPr>
-        <w:bidi w:val="1"/>
-        <w:spacing w:lineRule="auto" w:line="276" w:before="0" w:after="200"/>
+          <w:numId w:val="0"/>
+        </w:numPr>
+        <w:spacing w:before="240" w:after="120"/>
         <w:ind w:hanging="0" w:left="0"/>
-        <w:jc w:val="center"/>
-        <w:rPr/>
-      </w:pPr>
-      <w:r>
-        <w:rPr>
-          <w:rFonts w:ascii="apple-system;BlinkMacSystemFont;Segoe UI;Noto Sans;Helvetica;Arial;sans-serif;Apple Color Emoji;Segoe UI Emoji" w:hAnsi="apple-system;BlinkMacSystemFont;Segoe UI;Noto Sans;Helvetica;Arial;sans-serif;Apple Color Emoji;Segoe UI Emoji"/>
-          <w:b/>
-          <w:bCs/>
-          <w:i w:val="false"/>
-          <w:caps w:val="false"/>
-          <w:smallCaps w:val="false"/>
-          <w:color w:val="000000"/>
-          <w:spacing w:val="0"/>
-          <w:sz w:val="56"/>
-          <w:szCs w:val="56"/>
-        </w:rPr>
-        <w:t>Supervised Learning Project – CNN &amp; ANN on MNIST</w:t>
-      </w:r>
-      <w:r>
-        <w:rPr>
-          <w:b/>
-          <w:bCs/>
-          <w:color w:val="000000"/>
-          <w:sz w:val="200"/>
-          <w:szCs w:val="200"/>
-          <w:rtl w:val="true"/>
-        </w:rPr>
-        <w:br/>
-      </w:r>
-      <w:r>
-        <w:rPr>
-          <w:b/>
-          <w:bCs/>
-          <w:color w:val="000000"/>
-          <w:sz w:val="48"/>
-          <w:szCs w:val="48"/>
-          <w:lang w:bidi="ar-EG"/>
-        </w:rPr>
-        <w:t>AI322-Supervised learning</w:t>
-      </w:r>
-    </w:p>
-    <w:p>
-      <w:pPr>
-        <w:pStyle w:val="Normal"/>
-        <w:rPr/>
-      </w:pPr>
-      <w:r>
-        <w:rPr>
-          <w:rFonts w:cs="Segoe UI" w:ascii="Segoe UI" w:hAnsi="Segoe UI"/>
-          <w:lang w:val="af-ZA"/>
-        </w:rPr>
-        <w:t xml:space="preserve">     </w:t>
-      </w:r>
-      <w:r>
-        <w:rPr>
-          <w:rFonts w:cs="Segoe UI" w:ascii="Segoe UI" w:hAnsi="Segoe UI"/>
-          <w:lang w:val="af-ZA"/>
-        </w:rPr>
-        <w:br/>
-      </w:r>
-    </w:p>
-    <w:p>
-      <w:pPr>
-        <w:pStyle w:val="Normal"/>
-        <w:rPr/>
-      </w:pPr>
-      <w:r>
-        <w:rPr/>
-      </w:r>
-    </w:p>
-    <w:p>
-      <w:pPr>
-        <w:pStyle w:val="Normal"/>
-        <w:rPr/>
-      </w:pPr>
-      <w:r>
-        <w:rPr/>
-      </w:r>
-    </w:p>
-    <w:p>
-      <w:pPr>
-        <w:pStyle w:val="Normal"/>
-        <w:rPr/>
-      </w:pPr>
-      <w:r>
-        <w:rPr/>
-      </w:r>
-    </w:p>
-    <w:p>
-      <w:pPr>
-        <w:pStyle w:val="Normal"/>
-        <w:rPr/>
-      </w:pPr>
-      <w:r>
-        <w:rPr/>
-      </w:r>
-    </w:p>
-    <w:p>
-      <w:pPr>
-        <w:pStyle w:val="Normal"/>
-        <w:rPr>
-          <w:rFonts w:ascii="Segoe UI" w:hAnsi="Segoe UI" w:cs="Segoe UI"/>
-          <w:lang w:val="af-ZA"/>
-        </w:rPr>
-      </w:pPr>
-      <w:r>
-        <w:rPr>
-          <w:rFonts w:cs="Segoe UI" w:ascii="Segoe UI" w:hAnsi="Segoe UI"/>
-          <w:lang w:val="af-ZA"/>
-        </w:rPr>
-      </w:r>
-    </w:p>
-    <w:tbl>
-      <w:tblPr>
-        <w:tblStyle w:val="LightList"/>
-        <w:tblpPr w:vertAnchor="text" w:horzAnchor="text" w:leftFromText="180" w:rightFromText="180" w:tblpX="303" w:tblpY="-55"/>
-        <w:bidiVisual w:val="true"/>
-        <w:tblW w:w="8954" w:type="dxa"/>
-        <w:jc w:val="center"/>
-        <w:tblInd w:w="0" w:type="dxa"/>
-        <w:tblLayout w:type="fixed"/>
-        <w:tblCellMar>
-          <w:top w:w="0" w:type="dxa"/>
-          <w:left w:w="108" w:type="dxa"/>
-          <w:bottom w:w="0" w:type="dxa"/>
-          <w:right w:w="108" w:type="dxa"/>
-        </w:tblCellMar>
-        <w:tblLook w:val="04a0" w:noHBand="0" w:noVBand="1" w:firstColumn="1" w:lastRow="0" w:lastColumn="0" w:firstRow="1"/>
-      </w:tblPr>
-      <w:tblGrid>
-        <w:gridCol w:w="2109"/>
-        <w:gridCol w:w="6844"/>
-      </w:tblGrid>
-      <w:tr>
-        <w:trPr>
-          <w:trHeight w:val="1075" w:hRule="atLeast"/>
-          <w:cnfStyle w:val="100000000000" w:firstRow="1" w:lastRow="0" w:firstColumn="0" w:lastColumn="0" w:oddVBand="0" w:evenVBand="0" w:oddHBand="0" w:evenHBand="0" w:firstRowFirstColumn="0" w:firstRowLastColumn="0" w:lastRowFirstColumn="0" w:lastRowLastColumn="0"/>
-        </w:trPr>
-        <w:tc>
-          <w:tcPr>
-            <w:tcW w:w="2109" w:type="dxa"/>
-            <w:cnfStyle w:val="001000000000" w:firstRow="0" w:lastRow="0" w:firstColumn="1" w:lastColumn="0" w:oddVBand="0" w:evenVBand="0" w:oddHBand="0" w:evenHBand="0" w:firstRowFirstColumn="0" w:firstRowLastColumn="0" w:lastRowFirstColumn="0" w:lastRowLastColumn="0"/>
-            <w:tcBorders>
-              <w:bottom w:val="nil"/>
-              <w:right w:val="nil"/>
-            </w:tcBorders>
-            <w:shd w:color="auto" w:fill="000000" w:themeFill="text1" w:val="clear"/>
-          </w:tcPr>
-          <w:p>
-            <w:pPr>
-              <w:pStyle w:val="Normal"/>
-              <w:widowControl/>
-              <w:suppressAutoHyphens w:val="true"/>
-              <w:bidi w:val="1"/>
-              <w:spacing w:lineRule="auto" w:line="360" w:before="0" w:after="0"/>
-              <w:jc w:val="right"/>
-              <w:rPr>
-                <w:b/>
-                <w:bCs/>
-                <w:i w:val="false"/>
-                <w:i w:val="false"/>
-                <w:iCs w:val="false"/>
-                <w:color w:themeColor="background1" w:val="FFFFFF"/>
-                <w:sz w:val="42"/>
-                <w:szCs w:val="24"/>
-              </w:rPr>
-            </w:pPr>
-            <w:r>
-              <w:rPr>
-                <w:rFonts w:eastAsia="Calibri" w:cs="Arial"/>
-                <w:b/>
-                <w:bCs/>
-                <w:iCs w:val="false"/>
-                <w:color w:themeColor="background1" w:val="FFFFFF"/>
-                <w:kern w:val="0"/>
-                <w:sz w:val="42"/>
-                <w:szCs w:val="24"/>
-                <w:rtl w:val="true"/>
-                <w:lang w:val="en-US" w:eastAsia="en-US" w:bidi="ar-EG"/>
-              </w:rPr>
-              <w:t xml:space="preserve">       </w:t>
-            </w:r>
-            <w:r>
-              <w:rPr>
-                <w:rFonts w:eastAsia="Calibri" w:cs="Arial"/>
-                <w:b/>
-                <w:bCs/>
-                <w:iCs w:val="false"/>
-                <w:color w:themeColor="background1" w:val="FFFFFF"/>
-                <w:kern w:val="0"/>
-                <w:sz w:val="42"/>
-                <w:szCs w:val="24"/>
-                <w:lang w:val="en-US" w:eastAsia="en-US" w:bidi="ar-EG"/>
-              </w:rPr>
-              <w:t>ID</w:t>
-            </w:r>
-          </w:p>
-        </w:tc>
-        <w:tc>
-          <w:tcPr>
-            <w:tcW w:w="6844" w:type="dxa"/>
-            <w:tcBorders>
-              <w:left w:val="nil"/>
-              <w:bottom w:val="nil"/>
-            </w:tcBorders>
-            <w:shd w:color="auto" w:fill="000000" w:themeFill="text1" w:val="clear"/>
-          </w:tcPr>
-          <w:p>
-            <w:pPr>
-              <w:pStyle w:val="Normal"/>
-              <w:widowControl/>
-              <w:suppressAutoHyphens w:val="true"/>
-              <w:bidi w:val="1"/>
-              <w:spacing w:lineRule="auto" w:line="360" w:before="0" w:after="0"/>
-              <w:ind w:hanging="34" w:left="34"/>
-              <w:jc w:val="right"/>
-              <w:cnfStyle w:val="100000000000" w:firstRow="1" w:lastRow="0" w:firstColumn="0" w:lastColumn="0" w:oddVBand="0" w:evenVBand="0" w:oddHBand="0" w:evenHBand="0" w:firstRowFirstColumn="0" w:firstRowLastColumn="0" w:lastRowFirstColumn="0" w:lastRowLastColumn="0"/>
-              <w:rPr>
-                <w:b/>
-                <w:bCs/>
-                <w:i w:val="false"/>
-                <w:i w:val="false"/>
-                <w:iCs w:val="false"/>
-                <w:color w:themeColor="background1" w:val="FFFFFF"/>
-                <w:sz w:val="42"/>
-                <w:szCs w:val="24"/>
-              </w:rPr>
-            </w:pPr>
-            <w:r>
-              <w:rPr>
-                <w:rFonts w:eastAsia="Calibri" w:cs="Arial"/>
-                <w:b/>
-                <w:bCs/>
-                <w:iCs w:val="false"/>
-                <w:color w:themeColor="background1" w:val="FFFFFF"/>
-                <w:kern w:val="0"/>
-                <w:sz w:val="42"/>
-                <w:szCs w:val="24"/>
-                <w:rtl w:val="true"/>
-                <w:lang w:val="en-US" w:eastAsia="en-US" w:bidi="ar-SA"/>
-              </w:rPr>
-              <w:t xml:space="preserve">                 </w:t>
-            </w:r>
-            <w:r>
-              <w:rPr>
-                <w:rFonts w:eastAsia="Calibri" w:cs="Arial"/>
-                <w:b/>
-                <w:bCs/>
-                <w:iCs w:val="false"/>
-                <w:color w:themeColor="background1" w:val="FFFFFF"/>
-                <w:kern w:val="0"/>
-                <w:sz w:val="42"/>
-                <w:szCs w:val="24"/>
-                <w:lang w:val="en-US" w:eastAsia="en-US" w:bidi="ar-SA"/>
-              </w:rPr>
-              <w:t>Name</w:t>
-            </w:r>
-          </w:p>
-        </w:tc>
-      </w:tr>
-      <w:tr>
-        <w:trPr>
-          <w:trHeight w:val="607" w:hRule="atLeast"/>
-          <w:cnfStyle w:val="000000100000" w:firstRow="0" w:lastRow="0" w:firstColumn="0" w:lastColumn="0" w:oddVBand="0" w:evenVBand="0" w:oddHBand="1" w:evenHBand="0" w:firstRowFirstColumn="0" w:firstRowLastColumn="0" w:lastRowFirstColumn="0" w:lastRowLastColumn="0"/>
-        </w:trPr>
-        <w:tc>
-          <w:tcPr>
-            <w:tcW w:w="2109" w:type="dxa"/>
-            <w:cnfStyle w:val="001000000000" w:firstRow="0" w:lastRow="0" w:firstColumn="1" w:lastColumn="0" w:oddVBand="0" w:evenVBand="0" w:oddHBand="0" w:evenHBand="0" w:firstRowFirstColumn="0" w:firstRowLastColumn="0" w:lastRowFirstColumn="0" w:lastRowLastColumn="0"/>
-            <w:tcBorders>
-              <w:right w:val="single" w:sz="4" w:space="0" w:color="000000"/>
-            </w:tcBorders>
-          </w:tcPr>
-          <w:p>
-            <w:pPr>
-              <w:pStyle w:val="Normal"/>
-              <w:widowControl/>
-              <w:suppressAutoHyphens w:val="true"/>
-              <w:bidi w:val="1"/>
-              <w:spacing w:lineRule="auto" w:line="360" w:before="0" w:after="0"/>
-              <w:jc w:val="right"/>
-              <w:rPr>
-                <w:b/>
-                <w:bCs w:val="false"/>
-                <w:i w:val="false"/>
-                <w:i w:val="false"/>
-                <w:iCs w:val="false"/>
-                <w:sz w:val="32"/>
-                <w:szCs w:val="32"/>
-              </w:rPr>
-            </w:pPr>
-            <w:r>
-              <w:rPr>
-                <w:rFonts w:eastAsia="Calibri" w:cs="Arial" w:ascii="Arial Rounded MT Bold" w:hAnsi="Arial Rounded MT Bold"/>
-                <w:b/>
-                <w:bCs w:val="false"/>
-                <w:iCs w:val="false"/>
-                <w:kern w:val="0"/>
-                <w:sz w:val="32"/>
-                <w:szCs w:val="32"/>
-                <w:lang w:val="en-US" w:eastAsia="en-US" w:bidi="ar-EG"/>
-              </w:rPr>
-              <w:t>20220131</w:t>
-            </w:r>
-            <w:bookmarkStart w:id="0" w:name="_GoBack"/>
-            <w:bookmarkEnd w:id="0"/>
-          </w:p>
-        </w:tc>
-        <w:tc>
-          <w:tcPr>
-            <w:tcW w:w="6844" w:type="dxa"/>
-            <w:tcBorders>
-              <w:left w:val="single" w:sz="4" w:space="0" w:color="000000"/>
-            </w:tcBorders>
-          </w:tcPr>
-          <w:p>
-            <w:pPr>
-              <w:pStyle w:val="Normal"/>
-              <w:widowControl/>
-              <w:suppressAutoHyphens w:val="true"/>
-              <w:bidi w:val="1"/>
-              <w:spacing w:lineRule="auto" w:line="360" w:before="0" w:after="0"/>
-              <w:jc w:val="right"/>
-              <w:cnfStyle w:val="000000100000" w:firstRow="0" w:lastRow="0" w:firstColumn="0" w:lastColumn="0" w:oddVBand="0" w:evenVBand="0" w:oddHBand="1" w:evenHBand="0" w:firstRowFirstColumn="0" w:firstRowLastColumn="0" w:lastRowFirstColumn="0" w:lastRowLastColumn="0"/>
-              <w:rPr>
-                <w:b w:val="false"/>
-                <w:bCs w:val="false"/>
-                <w:i w:val="false"/>
-                <w:i w:val="false"/>
-                <w:iCs w:val="false"/>
-                <w:sz w:val="42"/>
-                <w:szCs w:val="24"/>
-              </w:rPr>
-            </w:pPr>
-            <w:r>
-              <w:rPr>
-                <w:rFonts w:eastAsia="Calibri" w:cs="Arial" w:ascii="Arial Rounded MT Bold" w:hAnsi="Arial Rounded MT Bold"/>
-                <w:bCs w:val="false"/>
-                <w:iCs w:val="false"/>
-                <w:kern w:val="0"/>
-                <w:sz w:val="42"/>
-                <w:szCs w:val="24"/>
-                <w:lang w:val="en-US" w:eastAsia="en-US" w:bidi="ar-EG"/>
-              </w:rPr>
-              <w:t>Rana Esmail Zekery</w:t>
-            </w:r>
-          </w:p>
-        </w:tc>
-      </w:tr>
-      <w:tr>
-        <w:trPr>
-          <w:trHeight w:val="607" w:hRule="atLeast"/>
-          <w:cnfStyle w:val="000000100000" w:firstRow="0" w:lastRow="0" w:firstColumn="0" w:lastColumn="0" w:oddVBand="0" w:evenVBand="0" w:oddHBand="1" w:evenHBand="0" w:firstRowFirstColumn="0" w:firstRowLastColumn="0" w:lastRowFirstColumn="0" w:lastRowLastColumn="0"/>
-        </w:trPr>
-        <w:tc>
-          <w:tcPr>
-            <w:tcW w:w="2109" w:type="dxa"/>
-            <w:cnfStyle w:val="001000000000" w:firstRow="0" w:lastRow="0" w:firstColumn="1" w:lastColumn="0" w:oddVBand="0" w:evenVBand="0" w:oddHBand="0" w:evenHBand="0" w:firstRowFirstColumn="0" w:firstRowLastColumn="0" w:lastRowFirstColumn="0" w:lastRowLastColumn="0"/>
-            <w:tcBorders>
-              <w:top w:val="nil"/>
-              <w:bottom w:val="nil"/>
-              <w:right w:val="single" w:sz="4" w:space="0" w:color="000000"/>
-            </w:tcBorders>
-          </w:tcPr>
-          <w:p>
-            <w:pPr>
-              <w:pStyle w:val="Normal"/>
-              <w:bidi w:val="1"/>
-              <w:spacing w:lineRule="auto" w:line="360" w:before="0" w:after="0"/>
-              <w:jc w:val="left"/>
-              <w:rPr>
-                <w:rFonts w:ascii="Arial Rounded MT Bold" w:hAnsi="Arial Rounded MT Bold" w:cs="Arial"/>
-                <w:b/>
-                <w:bCs w:val="false"/>
-                <w:i w:val="false"/>
-                <w:i w:val="false"/>
-                <w:iCs w:val="false"/>
-                <w:sz w:val="32"/>
-                <w:szCs w:val="32"/>
-                <w:lang w:bidi="ar-EG"/>
-              </w:rPr>
-            </w:pPr>
-            <w:r>
-              <w:rPr>
-                <w:rFonts w:cs="Arial" w:ascii="Arial Rounded MT Bold" w:hAnsi="Arial Rounded MT Bold"/>
-                <w:b/>
-                <w:bCs w:val="false"/>
-                <w:iCs w:val="false"/>
-                <w:sz w:val="32"/>
-                <w:szCs w:val="32"/>
-                <w:lang w:bidi="ar-EG"/>
-              </w:rPr>
-              <w:t>20220025</w:t>
-            </w:r>
-          </w:p>
-        </w:tc>
-        <w:tc>
-          <w:tcPr>
-            <w:tcW w:w="6844" w:type="dxa"/>
-            <w:tcBorders>
-              <w:top w:val="nil"/>
-              <w:left w:val="single" w:sz="4" w:space="0" w:color="000000"/>
-              <w:bottom w:val="nil"/>
-            </w:tcBorders>
-          </w:tcPr>
-          <w:p>
-            <w:pPr>
-              <w:pStyle w:val="Normal"/>
-              <w:suppressAutoHyphens w:val="true"/>
-              <w:bidi w:val="1"/>
-              <w:spacing w:lineRule="auto" w:line="360" w:before="0" w:after="0"/>
-              <w:jc w:val="right"/>
-              <w:cnfStyle w:val="000000100000" w:firstRow="0" w:lastRow="0" w:firstColumn="0" w:lastColumn="0" w:oddVBand="0" w:evenVBand="0" w:oddHBand="1" w:evenHBand="0" w:firstRowFirstColumn="0" w:firstRowLastColumn="0" w:lastRowFirstColumn="0" w:lastRowLastColumn="0"/>
-              <w:rPr>
-                <w:b w:val="false"/>
-                <w:bCs w:val="false"/>
-                <w:i w:val="false"/>
-                <w:i w:val="false"/>
-                <w:iCs w:val="false"/>
-                <w:sz w:val="42"/>
-                <w:szCs w:val="24"/>
-              </w:rPr>
-            </w:pPr>
-            <w:r>
-              <w:rPr>
-                <w:rFonts w:eastAsia="Calibri" w:cs="Arial" w:ascii="Arial Rounded MT Bold" w:hAnsi="Arial Rounded MT Bold"/>
-                <w:bCs w:val="false"/>
-                <w:iCs w:val="false"/>
-                <w:kern w:val="0"/>
-                <w:sz w:val="42"/>
-                <w:szCs w:val="24"/>
-                <w:lang w:val="en-US" w:eastAsia="en-US" w:bidi="ar-EG"/>
-              </w:rPr>
-              <w:t>Ahmed Abdelaziz</w:t>
-            </w:r>
-          </w:p>
-        </w:tc>
-      </w:tr>
-      <w:tr>
-        <w:trPr>
-          <w:trHeight w:val="607" w:hRule="atLeast"/>
-          <w:cnfStyle w:val="000000100000" w:firstRow="0" w:lastRow="0" w:firstColumn="0" w:lastColumn="0" w:oddVBand="0" w:evenVBand="0" w:oddHBand="1" w:evenHBand="0" w:firstRowFirstColumn="0" w:firstRowLastColumn="0" w:lastRowFirstColumn="0" w:lastRowLastColumn="0"/>
-        </w:trPr>
-        <w:tc>
-          <w:tcPr>
-            <w:tcW w:w="2109" w:type="dxa"/>
-            <w:cnfStyle w:val="001000000000" w:firstRow="0" w:lastRow="0" w:firstColumn="1" w:lastColumn="0" w:oddVBand="0" w:evenVBand="0" w:oddHBand="0" w:evenHBand="0" w:firstRowFirstColumn="0" w:firstRowLastColumn="0" w:lastRowFirstColumn="0" w:lastRowLastColumn="0"/>
-            <w:tcBorders>
-              <w:right w:val="single" w:sz="4" w:space="0" w:color="000000"/>
-            </w:tcBorders>
-          </w:tcPr>
-          <w:p>
-            <w:pPr>
-              <w:pStyle w:val="Normal"/>
-              <w:bidi w:val="1"/>
-              <w:spacing w:lineRule="auto" w:line="360" w:before="0" w:after="0"/>
-              <w:jc w:val="left"/>
-              <w:rPr>
-                <w:rFonts w:ascii="Arial Rounded MT Bold" w:hAnsi="Arial Rounded MT Bold" w:cs="Arial"/>
-                <w:b/>
-                <w:bCs w:val="false"/>
-                <w:i w:val="false"/>
-                <w:i w:val="false"/>
-                <w:iCs w:val="false"/>
-                <w:sz w:val="32"/>
-                <w:szCs w:val="32"/>
-                <w:lang w:bidi="ar-EG"/>
-              </w:rPr>
-            </w:pPr>
-            <w:r>
-              <w:rPr>
-                <w:rFonts w:cs="Arial" w:ascii="Arial Rounded MT Bold" w:hAnsi="Arial Rounded MT Bold"/>
-                <w:b/>
-                <w:bCs w:val="false"/>
-                <w:iCs w:val="false"/>
-                <w:sz w:val="32"/>
-                <w:szCs w:val="32"/>
-                <w:lang w:bidi="ar-EG"/>
-              </w:rPr>
-              <w:t>20220216</w:t>
-            </w:r>
-          </w:p>
-        </w:tc>
-        <w:tc>
-          <w:tcPr>
-            <w:tcW w:w="6844" w:type="dxa"/>
-            <w:tcBorders>
-              <w:left w:val="single" w:sz="4" w:space="0" w:color="000000"/>
-            </w:tcBorders>
-          </w:tcPr>
-          <w:p>
-            <w:pPr>
-              <w:pStyle w:val="Normal"/>
-              <w:suppressAutoHyphens w:val="true"/>
-              <w:bidi w:val="1"/>
-              <w:spacing w:lineRule="auto" w:line="360" w:before="0" w:after="0"/>
-              <w:jc w:val="right"/>
-              <w:cnfStyle w:val="000000100000" w:firstRow="0" w:lastRow="0" w:firstColumn="0" w:lastColumn="0" w:oddVBand="0" w:evenVBand="0" w:oddHBand="1" w:evenHBand="0" w:firstRowFirstColumn="0" w:firstRowLastColumn="0" w:lastRowFirstColumn="0" w:lastRowLastColumn="0"/>
-              <w:rPr>
-                <w:rFonts w:ascii="apple-system;BlinkMacSystemFont;Segoe UI;Noto Sans;Helvetica;Arial;sans-serif;Apple Color Emoji;Segoe UI Emoji" w:hAnsi="apple-system;BlinkMacSystemFont;Segoe UI;Noto Sans;Helvetica;Arial;sans-serif;Apple Color Emoji;Segoe UI Emoji"/>
-                <w:b w:val="false"/>
-                <w:bCs w:val="false"/>
-                <w:i w:val="false"/>
-                <w:i w:val="false"/>
-                <w:iCs w:val="false"/>
-                <w:caps w:val="false"/>
-                <w:smallCaps w:val="false"/>
-                <w:color w:val="111111"/>
-                <w:spacing w:val="0"/>
-                <w:sz w:val="42"/>
-                <w:szCs w:val="24"/>
-              </w:rPr>
-            </w:pPr>
-            <w:r>
-              <w:rPr>
-                <w:rFonts w:eastAsia="Calibri" w:cs="Arial" w:ascii="Arial Rounded MT Bold" w:hAnsi="Arial Rounded MT Bold"/>
-                <w:b w:val="false"/>
-                <w:bCs w:val="false"/>
-                <w:i w:val="false"/>
-                <w:iCs w:val="false"/>
-                <w:caps w:val="false"/>
-                <w:smallCaps w:val="false"/>
-                <w:color w:val="111111"/>
-                <w:spacing w:val="0"/>
-                <w:kern w:val="0"/>
-                <w:sz w:val="42"/>
-                <w:szCs w:val="24"/>
-                <w:lang w:val="en-US" w:eastAsia="en-US" w:bidi="ar-EG"/>
-              </w:rPr>
-              <w:t>Ammar Mohamed Mahmoud</w:t>
-            </w:r>
-          </w:p>
-        </w:tc>
-      </w:tr>
-      <w:tr>
-        <w:trPr>
-          <w:trHeight w:val="607" w:hRule="atLeast"/>
-          <w:cnfStyle w:val="000000100000" w:firstRow="0" w:lastRow="0" w:firstColumn="0" w:lastColumn="0" w:oddVBand="0" w:evenVBand="0" w:oddHBand="1" w:evenHBand="0" w:firstRowFirstColumn="0" w:firstRowLastColumn="0" w:lastRowFirstColumn="0" w:lastRowLastColumn="0"/>
-        </w:trPr>
-        <w:tc>
-          <w:tcPr>
-            <w:tcW w:w="2109" w:type="dxa"/>
-            <w:cnfStyle w:val="001000000000" w:firstRow="0" w:lastRow="0" w:firstColumn="1" w:lastColumn="0" w:oddVBand="0" w:evenVBand="0" w:oddHBand="0" w:evenHBand="0" w:firstRowFirstColumn="0" w:firstRowLastColumn="0" w:lastRowFirstColumn="0" w:lastRowLastColumn="0"/>
-            <w:tcBorders>
-              <w:top w:val="nil"/>
-              <w:right w:val="single" w:sz="4" w:space="0" w:color="000000"/>
-            </w:tcBorders>
-          </w:tcPr>
-          <w:p>
-            <w:pPr>
-              <w:pStyle w:val="Normal"/>
-              <w:bidi w:val="1"/>
-              <w:spacing w:lineRule="auto" w:line="360" w:before="0" w:after="0"/>
-              <w:jc w:val="left"/>
-              <w:rPr>
-                <w:rFonts w:ascii="Arial Rounded MT Bold" w:hAnsi="Arial Rounded MT Bold" w:cs="Arial"/>
-                <w:b/>
-                <w:bCs w:val="false"/>
-                <w:i w:val="false"/>
-                <w:i w:val="false"/>
-                <w:iCs w:val="false"/>
-                <w:sz w:val="32"/>
-                <w:szCs w:val="32"/>
-                <w:lang w:bidi="ar-EG"/>
-              </w:rPr>
-            </w:pPr>
-            <w:r>
-              <w:rPr>
-                <w:rFonts w:cs="Arial" w:ascii="Arial Rounded MT Bold" w:hAnsi="Arial Rounded MT Bold"/>
-                <w:b/>
-                <w:bCs w:val="false"/>
-                <w:iCs w:val="false"/>
-                <w:sz w:val="32"/>
-                <w:szCs w:val="32"/>
-                <w:lang w:bidi="ar-EG"/>
-              </w:rPr>
-              <w:t>20220324</w:t>
-            </w:r>
-          </w:p>
-        </w:tc>
-        <w:tc>
-          <w:tcPr>
-            <w:tcW w:w="6844" w:type="dxa"/>
-            <w:tcBorders>
-              <w:top w:val="nil"/>
-              <w:left w:val="single" w:sz="4" w:space="0" w:color="000000"/>
-            </w:tcBorders>
-          </w:tcPr>
-          <w:p>
-            <w:pPr>
-              <w:pStyle w:val="Normal"/>
-              <w:bidi w:val="1"/>
-              <w:spacing w:lineRule="auto" w:line="360" w:before="0" w:after="0"/>
-              <w:jc w:val="right"/>
-              <w:cnfStyle w:val="000000100000" w:firstRow="0" w:lastRow="0" w:firstColumn="0" w:lastColumn="0" w:oddVBand="0" w:evenVBand="0" w:oddHBand="1" w:evenHBand="0" w:firstRowFirstColumn="0" w:firstRowLastColumn="0" w:lastRowFirstColumn="0" w:lastRowLastColumn="0"/>
-              <w:rPr>
-                <w:rFonts w:ascii="Arial Rounded MT Bold" w:hAnsi="Arial Rounded MT Bold" w:cs="Arial"/>
-                <w:b w:val="false"/>
-                <w:i w:val="false"/>
-                <w:i w:val="false"/>
-                <w:caps w:val="false"/>
-                <w:smallCaps w:val="false"/>
-                <w:color w:val="111111"/>
-                <w:spacing w:val="0"/>
-                <w:sz w:val="42"/>
-                <w:szCs w:val="42"/>
-                <w:lang w:bidi="ar-EG"/>
-              </w:rPr>
-            </w:pPr>
-            <w:r>
-              <w:rPr>
-                <w:rFonts w:cs="Arial" w:ascii="Arial Rounded MT Bold" w:hAnsi="Arial Rounded MT Bold"/>
-                <w:b w:val="false"/>
-                <w:i w:val="false"/>
-                <w:caps w:val="false"/>
-                <w:smallCaps w:val="false"/>
-                <w:color w:val="111111"/>
-                <w:spacing w:val="0"/>
-                <w:sz w:val="42"/>
-                <w:szCs w:val="42"/>
-                <w:lang w:bidi="ar-EG"/>
-              </w:rPr>
-              <w:t>Marwan Osama</w:t>
-            </w:r>
-          </w:p>
-        </w:tc>
-      </w:tr>
-    </w:tbl>
-    <w:p>
-      <w:pPr>
-        <w:pStyle w:val="Normal"/>
-        <w:rPr>
-          <w:rFonts w:ascii="Segoe UI" w:hAnsi="Segoe UI" w:cs="Segoe UI"/>
-          <w:lang w:val="af-ZA"/>
-        </w:rPr>
-      </w:pPr>
-      <w:r>
-        <w:rPr>
-          <w:rFonts w:cs="Segoe UI" w:ascii="Segoe UI" w:hAnsi="Segoe UI"/>
-          <w:lang w:val="af-ZA"/>
-        </w:rPr>
-      </w:r>
-    </w:p>
-    <w:p>
-      <w:pPr>
-        <w:pStyle w:val="Heading1"/>
-        <w:numPr>
-          <w:ilvl w:val="0"/>
-          <w:numId w:val="0"/>
-        </w:numPr>
-        <w:ind w:hanging="0" w:left="0"/>
-        <w:rPr/>
-      </w:pPr>
-      <w:r>
-        <w:rPr/>
-        <w:t>Deep Learning Hyperparameter Exploration: MNIST Project</w:t>
+        <w:rPr>
+          <w:rFonts w:ascii="DejaVu Math TeX Gyre" w:hAnsi="DejaVu Math TeX Gyre"/>
+          <w:sz w:val="40"/>
+          <w:szCs w:val="36"/>
+        </w:rPr>
+      </w:pPr>
+      <w:r>
+        <w:rPr>
+          <w:rFonts w:ascii="DejaVu Math TeX Gyre" w:hAnsi="DejaVu Math TeX Gyre"/>
+          <w:sz w:val="40"/>
+          <w:szCs w:val="36"/>
+        </w:rPr>
+        <w:t xml:space="preserve">Deep Learning Hyper-parameter Exploration </w:t>
+      </w:r>
+      <w:r>
+        <w:rPr>
+          <w:rFonts w:ascii="DejaVu Math TeX Gyre" w:hAnsi="DejaVu Math TeX Gyre"/>
+          <w:sz w:val="40"/>
+          <w:szCs w:val="36"/>
+        </w:rPr>
+        <w:t xml:space="preserve">for </w:t>
+      </w:r>
+      <w:r>
+        <w:rPr>
+          <w:rFonts w:ascii="DejaVu Math TeX Gyre" w:hAnsi="DejaVu Math TeX Gyre"/>
+          <w:sz w:val="40"/>
+          <w:szCs w:val="36"/>
+        </w:rPr>
+        <w:t xml:space="preserve">MNIST </w:t>
+      </w:r>
+      <w:r>
+        <w:rPr>
+          <w:rFonts w:ascii="DejaVu Math TeX Gyre" w:hAnsi="DejaVu Math TeX Gyre"/>
+          <w:sz w:val="40"/>
+          <w:szCs w:val="36"/>
+        </w:rPr>
+        <w:t xml:space="preserve">Dataset </w:t>
+      </w:r>
+      <w:r>
+        <w:rPr>
+          <w:rFonts w:ascii="DejaVu Math TeX Gyre" w:hAnsi="DejaVu Math TeX Gyre"/>
+          <w:sz w:val="40"/>
+          <w:szCs w:val="36"/>
+        </w:rPr>
+        <w:t>Project</w:t>
       </w:r>
     </w:p>
     <w:p>
@@ -1511,7 +671,7 @@
           <w:sz w:val="21"/>
         </w:rPr>
         <w:drawing>
-          <wp:anchor behindDoc="0" distT="0" distB="0" distL="0" distR="0" simplePos="0" locked="0" layoutInCell="0" allowOverlap="1" relativeHeight="5">
+          <wp:anchor behindDoc="0" distT="0" distB="0" distL="0" distR="0" simplePos="0" locked="0" layoutInCell="0" allowOverlap="1" relativeHeight="2">
             <wp:simplePos x="0" y="0"/>
             <wp:positionH relativeFrom="column">
               <wp:posOffset>415925</wp:posOffset>
@@ -1522,7 +682,7 @@
             <wp:extent cx="3990975" cy="3933825"/>
             <wp:effectExtent l="0" t="0" r="0" b="0"/>
             <wp:wrapTopAndBottom/>
-            <wp:docPr id="4" name="Image1" descr=""/>
+            <wp:docPr id="1" name="Image1" descr=""/>
             <wp:cNvGraphicFramePr>
               <a:graphicFrameLocks xmlns:a="http://schemas.openxmlformats.org/drawingml/2006/main" noChangeAspect="1"/>
             </wp:cNvGraphicFramePr>
@@ -1530,13 +690,13 @@
               <a:graphicData uri="http://schemas.openxmlformats.org/drawingml/2006/picture">
                 <pic:pic xmlns:pic="http://schemas.openxmlformats.org/drawingml/2006/picture">
                   <pic:nvPicPr>
-                    <pic:cNvPr id="4" name="Image1" descr=""/>
+                    <pic:cNvPr id="1" name="Image1" descr=""/>
                     <pic:cNvPicPr>
                       <a:picLocks noChangeAspect="1" noChangeArrowheads="1"/>
                     </pic:cNvPicPr>
                   </pic:nvPicPr>
                   <pic:blipFill>
-                    <a:blip r:embed="rId5"/>
+                    <a:blip r:embed="rId2"/>
                     <a:stretch>
                       <a:fillRect/>
                     </a:stretch>
@@ -2765,7 +1925,7 @@
       </w:r>
       <w:r>
         <w:drawing>
-          <wp:anchor behindDoc="0" distT="0" distB="0" distL="0" distR="0" simplePos="0" locked="0" layoutInCell="0" allowOverlap="1" relativeHeight="6">
+          <wp:anchor behindDoc="0" distT="0" distB="0" distL="0" distR="0" simplePos="0" locked="0" layoutInCell="0" allowOverlap="1" relativeHeight="3">
             <wp:simplePos x="0" y="0"/>
             <wp:positionH relativeFrom="column">
               <wp:posOffset>86360</wp:posOffset>
@@ -2776,7 +1936,7 @@
             <wp:extent cx="5731510" cy="2361565"/>
             <wp:effectExtent l="0" t="0" r="0" b="0"/>
             <wp:wrapTopAndBottom/>
-            <wp:docPr id="5" name="Image2" descr=""/>
+            <wp:docPr id="2" name="Image2" descr=""/>
             <wp:cNvGraphicFramePr>
               <a:graphicFrameLocks xmlns:a="http://schemas.openxmlformats.org/drawingml/2006/main" noChangeAspect="1"/>
             </wp:cNvGraphicFramePr>
@@ -2784,13 +1944,13 @@
               <a:graphicData uri="http://schemas.openxmlformats.org/drawingml/2006/picture">
                 <pic:pic xmlns:pic="http://schemas.openxmlformats.org/drawingml/2006/picture">
                   <pic:nvPicPr>
-                    <pic:cNvPr id="5" name="Image2" descr=""/>
+                    <pic:cNvPr id="2" name="Image2" descr=""/>
                     <pic:cNvPicPr>
                       <a:picLocks noChangeAspect="1" noChangeArrowheads="1"/>
                     </pic:cNvPicPr>
                   </pic:nvPicPr>
                   <pic:blipFill>
-                    <a:blip r:embed="rId6"/>
+                    <a:blip r:embed="rId3"/>
                     <a:stretch>
                       <a:fillRect/>
                     </a:stretch>
@@ -3436,7 +2596,7 @@
       </w:pPr>
       <w:r>
         <w:drawing>
-          <wp:anchor behindDoc="0" distT="0" distB="0" distL="0" distR="0" simplePos="0" locked="0" layoutInCell="0" allowOverlap="1" relativeHeight="7">
+          <wp:anchor behindDoc="0" distT="0" distB="0" distL="0" distR="0" simplePos="0" locked="0" layoutInCell="0" allowOverlap="1" relativeHeight="4">
             <wp:simplePos x="0" y="0"/>
             <wp:positionH relativeFrom="column">
               <wp:posOffset>334645</wp:posOffset>
@@ -3447,7 +2607,7 @@
             <wp:extent cx="5461000" cy="3705225"/>
             <wp:effectExtent l="0" t="0" r="0" b="0"/>
             <wp:wrapTopAndBottom/>
-            <wp:docPr id="6" name="Image3" descr=""/>
+            <wp:docPr id="3" name="Image3" descr=""/>
             <wp:cNvGraphicFramePr>
               <a:graphicFrameLocks xmlns:a="http://schemas.openxmlformats.org/drawingml/2006/main" noChangeAspect="1"/>
             </wp:cNvGraphicFramePr>
@@ -3455,13 +2615,13 @@
               <a:graphicData uri="http://schemas.openxmlformats.org/drawingml/2006/picture">
                 <pic:pic xmlns:pic="http://schemas.openxmlformats.org/drawingml/2006/picture">
                   <pic:nvPicPr>
-                    <pic:cNvPr id="6" name="Image3" descr=""/>
+                    <pic:cNvPr id="3" name="Image3" descr=""/>
                     <pic:cNvPicPr>
                       <a:picLocks noChangeAspect="1" noChangeArrowheads="1"/>
                     </pic:cNvPicPr>
                   </pic:nvPicPr>
                   <pic:blipFill>
-                    <a:blip r:embed="rId7"/>
+                    <a:blip r:embed="rId4"/>
                     <a:stretch>
                       <a:fillRect/>
                     </a:stretch>
@@ -3903,7 +3063,7 @@
       </w:pPr>
       <w:r>
         <w:drawing>
-          <wp:anchor behindDoc="0" distT="0" distB="0" distL="0" distR="0" simplePos="0" locked="0" layoutInCell="0" allowOverlap="1" relativeHeight="8">
+          <wp:anchor behindDoc="0" distT="0" distB="0" distL="0" distR="0" simplePos="0" locked="0" layoutInCell="0" allowOverlap="1" relativeHeight="5">
             <wp:simplePos x="0" y="0"/>
             <wp:positionH relativeFrom="column">
               <wp:posOffset>204470</wp:posOffset>
@@ -3914,7 +3074,7 @@
             <wp:extent cx="5461000" cy="2594610"/>
             <wp:effectExtent l="0" t="0" r="0" b="0"/>
             <wp:wrapTopAndBottom/>
-            <wp:docPr id="7" name="Image4" descr=""/>
+            <wp:docPr id="4" name="Image4" descr=""/>
             <wp:cNvGraphicFramePr>
               <a:graphicFrameLocks xmlns:a="http://schemas.openxmlformats.org/drawingml/2006/main" noChangeAspect="1"/>
             </wp:cNvGraphicFramePr>
@@ -3922,13 +3082,13 @@
               <a:graphicData uri="http://schemas.openxmlformats.org/drawingml/2006/picture">
                 <pic:pic xmlns:pic="http://schemas.openxmlformats.org/drawingml/2006/picture">
                   <pic:nvPicPr>
-                    <pic:cNvPr id="7" name="Image4" descr=""/>
+                    <pic:cNvPr id="4" name="Image4" descr=""/>
                     <pic:cNvPicPr>
                       <a:picLocks noChangeAspect="1" noChangeArrowheads="1"/>
                     </pic:cNvPicPr>
                   </pic:nvPicPr>
                   <pic:blipFill>
-                    <a:blip r:embed="rId8"/>
+                    <a:blip r:embed="rId5"/>
                     <a:stretch>
                       <a:fillRect/>
                     </a:stretch>
@@ -4268,7 +3428,7 @@
       <w:r>
         <w:rPr/>
         <w:drawing>
-          <wp:anchor behindDoc="0" distT="0" distB="0" distL="0" distR="0" simplePos="0" locked="0" layoutInCell="0" allowOverlap="1" relativeHeight="11">
+          <wp:anchor behindDoc="0" distT="0" distB="0" distL="0" distR="0" simplePos="0" locked="0" layoutInCell="0" allowOverlap="1" relativeHeight="8">
             <wp:simplePos x="0" y="0"/>
             <wp:positionH relativeFrom="column">
               <wp:posOffset>302260</wp:posOffset>
@@ -4279,7 +3439,7 @@
             <wp:extent cx="5447030" cy="4134485"/>
             <wp:effectExtent l="0" t="0" r="0" b="0"/>
             <wp:wrapSquare wrapText="largest"/>
-            <wp:docPr id="8" name="Image5" descr=""/>
+            <wp:docPr id="5" name="Image5" descr=""/>
             <wp:cNvGraphicFramePr>
               <a:graphicFrameLocks xmlns:a="http://schemas.openxmlformats.org/drawingml/2006/main" noChangeAspect="1"/>
             </wp:cNvGraphicFramePr>
@@ -4287,13 +3447,13 @@
               <a:graphicData uri="http://schemas.openxmlformats.org/drawingml/2006/picture">
                 <pic:pic xmlns:pic="http://schemas.openxmlformats.org/drawingml/2006/picture">
                   <pic:nvPicPr>
-                    <pic:cNvPr id="8" name="Image5" descr=""/>
+                    <pic:cNvPr id="5" name="Image5" descr=""/>
                     <pic:cNvPicPr>
                       <a:picLocks noChangeAspect="1" noChangeArrowheads="1"/>
                     </pic:cNvPicPr>
                   </pic:nvPicPr>
                   <pic:blipFill>
-                    <a:blip r:embed="rId9"/>
+                    <a:blip r:embed="rId6"/>
                     <a:stretch>
                       <a:fillRect/>
                     </a:stretch>
@@ -4652,7 +3812,7 @@
       <w:r>
         <w:rPr/>
         <w:drawing>
-          <wp:anchor behindDoc="0" distT="0" distB="0" distL="0" distR="0" simplePos="0" locked="0" layoutInCell="0" allowOverlap="1" relativeHeight="9">
+          <wp:anchor behindDoc="0" distT="0" distB="0" distL="0" distR="0" simplePos="0" locked="0" layoutInCell="0" allowOverlap="1" relativeHeight="6">
             <wp:simplePos x="0" y="0"/>
             <wp:positionH relativeFrom="column">
               <wp:posOffset>233680</wp:posOffset>
@@ -4663,7 +3823,7 @@
             <wp:extent cx="5731510" cy="2769235"/>
             <wp:effectExtent l="0" t="0" r="0" b="0"/>
             <wp:wrapTopAndBottom/>
-            <wp:docPr id="9" name="Image7" descr=""/>
+            <wp:docPr id="6" name="Image7" descr=""/>
             <wp:cNvGraphicFramePr>
               <a:graphicFrameLocks xmlns:a="http://schemas.openxmlformats.org/drawingml/2006/main" noChangeAspect="1"/>
             </wp:cNvGraphicFramePr>
@@ -4671,13 +3831,13 @@
               <a:graphicData uri="http://schemas.openxmlformats.org/drawingml/2006/picture">
                 <pic:pic xmlns:pic="http://schemas.openxmlformats.org/drawingml/2006/picture">
                   <pic:nvPicPr>
-                    <pic:cNvPr id="9" name="Image7" descr=""/>
+                    <pic:cNvPr id="6" name="Image7" descr=""/>
                     <pic:cNvPicPr>
                       <a:picLocks noChangeAspect="1" noChangeArrowheads="1"/>
                     </pic:cNvPicPr>
                   </pic:nvPicPr>
                   <pic:blipFill>
-                    <a:blip r:embed="rId10"/>
+                    <a:blip r:embed="rId7"/>
                     <a:stretch>
                       <a:fillRect/>
                     </a:stretch>
@@ -5230,7 +4390,7 @@
       <w:r>
         <w:rPr/>
         <w:drawing>
-          <wp:anchor behindDoc="0" distT="0" distB="0" distL="0" distR="0" simplePos="0" locked="0" layoutInCell="0" allowOverlap="1" relativeHeight="10">
+          <wp:anchor behindDoc="0" distT="0" distB="0" distL="0" distR="0" simplePos="0" locked="0" layoutInCell="0" allowOverlap="1" relativeHeight="7">
             <wp:simplePos x="0" y="0"/>
             <wp:positionH relativeFrom="column">
               <wp:align>center</wp:align>
@@ -5241,7 +4401,7 @@
             <wp:extent cx="5731510" cy="2259965"/>
             <wp:effectExtent l="0" t="0" r="0" b="0"/>
             <wp:wrapTopAndBottom/>
-            <wp:docPr id="10" name="Image8" descr=""/>
+            <wp:docPr id="7" name="Image8" descr=""/>
             <wp:cNvGraphicFramePr>
               <a:graphicFrameLocks xmlns:a="http://schemas.openxmlformats.org/drawingml/2006/main" noChangeAspect="1"/>
             </wp:cNvGraphicFramePr>
@@ -5249,13 +4409,13 @@
               <a:graphicData uri="http://schemas.openxmlformats.org/drawingml/2006/picture">
                 <pic:pic xmlns:pic="http://schemas.openxmlformats.org/drawingml/2006/picture">
                   <pic:nvPicPr>
-                    <pic:cNvPr id="10" name="Image8" descr=""/>
+                    <pic:cNvPr id="7" name="Image8" descr=""/>
                     <pic:cNvPicPr>
                       <a:picLocks noChangeAspect="1" noChangeArrowheads="1"/>
                     </pic:cNvPicPr>
                   </pic:nvPicPr>
                   <pic:blipFill>
-                    <a:blip r:embed="rId11"/>
+                    <a:blip r:embed="rId8"/>
                     <a:stretch>
                       <a:fillRect/>
                     </a:stretch>

</xml_diff>